<commit_message>
quick fix on gantt (should be completed)
</commit_message>
<xml_diff>
--- a/Documents/Planning files/ganttchartinwordfile.docx
+++ b/Documents/Planning files/ganttchartinwordfile.docx
@@ -3,7 +3,6 @@
 <w:document xmlns:wpc="http://schemas.microsoft.com/office/word/2010/wordprocessingCanvas" xmlns:cx="http://schemas.microsoft.com/office/drawing/2014/chartex" xmlns:cx1="http://schemas.microsoft.com/office/drawing/2015/9/8/chartex" xmlns:cx2="http://schemas.microsoft.com/office/drawing/2015/10/21/chartex" xmlns:mc="http://schemas.openxmlformats.org/markup-compatibility/2006" xmlns:o="urn:schemas-microsoft-com:office:office" xmlns:r="http://schemas.openxmlformats.org/officeDocument/2006/relationships" xmlns:m="http://schemas.openxmlformats.org/officeDocument/2006/math" xmlns:v="urn:schemas-microsoft-com:vml" xmlns:wp14="http://schemas.microsoft.com/office/word/2010/wordprocessingDrawing" xmlns:wp="http://schemas.openxmlformats.org/drawingml/2006/wordprocessingDrawing" xmlns:w10="urn:schemas-microsoft-com:office:word" xmlns:w="http://schemas.openxmlformats.org/wordprocessingml/2006/main" xmlns:w14="http://schemas.microsoft.com/office/word/2010/wordml" xmlns:w15="http://schemas.microsoft.com/office/word/2012/wordml" xmlns:w16se="http://schemas.microsoft.com/office/word/2015/wordml/symex" xmlns:wpg="http://schemas.microsoft.com/office/word/2010/wordprocessingGroup" xmlns:wpi="http://schemas.microsoft.com/office/word/2010/wordprocessingInk" xmlns:wne="http://schemas.microsoft.com/office/word/2006/wordml" xmlns:wps="http://schemas.microsoft.com/office/word/2010/wordprocessingShape" mc:Ignorable="w14 w15 w16se wp14">
   <w:body>
     <w:p>
-      <w:bookmarkStart w:id="0" w:name="_GoBack"/>
       <w:r>
         <w:rPr>
           <w:noProof/>
@@ -11,9 +10,9 @@
         </w:rPr>
         <w:drawing>
           <wp:inline distT="0" distB="0" distL="0" distR="0">
-            <wp:extent cx="13291185" cy="5993765"/>
-            <wp:effectExtent l="0" t="0" r="5715" b="6985"/>
-            <wp:docPr id="1" name="Picture 1"/>
+            <wp:extent cx="13291185" cy="6024245"/>
+            <wp:effectExtent l="0" t="0" r="5715" b="0"/>
+            <wp:docPr id="2" name="Picture 2"/>
             <wp:cNvGraphicFramePr>
               <a:graphicFrameLocks xmlns:a="http://schemas.openxmlformats.org/drawingml/2006/main" noChangeAspect="1"/>
             </wp:cNvGraphicFramePr>
@@ -21,7 +20,7 @@
               <a:graphicData uri="http://schemas.openxmlformats.org/drawingml/2006/picture">
                 <pic:pic xmlns:pic="http://schemas.openxmlformats.org/drawingml/2006/picture">
                   <pic:nvPicPr>
-                    <pic:cNvPr id="1" name="DA4BC61.tmp"/>
+                    <pic:cNvPr id="2" name="DA41DFA.tmp"/>
                     <pic:cNvPicPr/>
                   </pic:nvPicPr>
                   <pic:blipFill>
@@ -39,7 +38,7 @@
                   <pic:spPr>
                     <a:xfrm>
                       <a:off x="0" y="0"/>
-                      <a:ext cx="13291185" cy="5993765"/>
+                      <a:ext cx="13291185" cy="6024245"/>
                     </a:xfrm>
                     <a:prstGeom prst="rect">
                       <a:avLst/>
@@ -51,6 +50,7 @@
           </wp:inline>
         </w:drawing>
       </w:r>
+      <w:bookmarkStart w:id="0" w:name="_GoBack"/>
       <w:bookmarkEnd w:id="0"/>
     </w:p>
     <w:sectPr>
@@ -788,7 +788,7 @@
 </file>
 
 <file path=customXml/itemProps1.xml><?xml version="1.0" encoding="utf-8"?>
-<ds:datastoreItem xmlns:ds="http://schemas.openxmlformats.org/officeDocument/2006/customXml" ds:itemID="{CC371CDB-D425-4AEA-BC67-61C5977205E5}">
+<ds:datastoreItem xmlns:ds="http://schemas.openxmlformats.org/officeDocument/2006/customXml" ds:itemID="{D88A8047-30F0-4413-B874-1B442600EB6B}">
   <ds:schemaRefs>
     <ds:schemaRef ds:uri="http://schemas.openxmlformats.org/officeDocument/2006/bibliography"/>
   </ds:schemaRefs>

</xml_diff>

<commit_message>
moved task init git repo to fit network diagram
</commit_message>
<xml_diff>
--- a/Documents/Planning files/ganttchartinwordfile.docx
+++ b/Documents/Planning files/ganttchartinwordfile.docx
@@ -3,6 +3,7 @@
 <w:document xmlns:wpc="http://schemas.microsoft.com/office/word/2010/wordprocessingCanvas" xmlns:cx="http://schemas.microsoft.com/office/drawing/2014/chartex" xmlns:cx1="http://schemas.microsoft.com/office/drawing/2015/9/8/chartex" xmlns:cx2="http://schemas.microsoft.com/office/drawing/2015/10/21/chartex" xmlns:mc="http://schemas.openxmlformats.org/markup-compatibility/2006" xmlns:o="urn:schemas-microsoft-com:office:office" xmlns:r="http://schemas.openxmlformats.org/officeDocument/2006/relationships" xmlns:m="http://schemas.openxmlformats.org/officeDocument/2006/math" xmlns:v="urn:schemas-microsoft-com:vml" xmlns:wp14="http://schemas.microsoft.com/office/word/2010/wordprocessingDrawing" xmlns:wp="http://schemas.openxmlformats.org/drawingml/2006/wordprocessingDrawing" xmlns:w10="urn:schemas-microsoft-com:office:word" xmlns:w="http://schemas.openxmlformats.org/wordprocessingml/2006/main" xmlns:w14="http://schemas.microsoft.com/office/word/2010/wordml" xmlns:w15="http://schemas.microsoft.com/office/word/2012/wordml" xmlns:w16se="http://schemas.microsoft.com/office/word/2015/wordml/symex" xmlns:wpg="http://schemas.microsoft.com/office/word/2010/wordprocessingGroup" xmlns:wpi="http://schemas.microsoft.com/office/word/2010/wordprocessingInk" xmlns:wne="http://schemas.microsoft.com/office/word/2006/wordml" xmlns:wps="http://schemas.microsoft.com/office/word/2010/wordprocessingShape" mc:Ignorable="w14 w15 w16se wp14">
   <w:body>
     <w:p>
+      <w:bookmarkStart w:id="0" w:name="_GoBack"/>
       <w:r>
         <w:rPr>
           <w:noProof/>
@@ -10,9 +11,9 @@
         </w:rPr>
         <w:drawing>
           <wp:inline distT="0" distB="0" distL="0" distR="0">
-            <wp:extent cx="13291185" cy="6024245"/>
-            <wp:effectExtent l="0" t="0" r="5715" b="0"/>
-            <wp:docPr id="2" name="Picture 2"/>
+            <wp:extent cx="13291185" cy="6014085"/>
+            <wp:effectExtent l="0" t="0" r="5715" b="5715"/>
+            <wp:docPr id="1" name="Picture 1"/>
             <wp:cNvGraphicFramePr>
               <a:graphicFrameLocks xmlns:a="http://schemas.openxmlformats.org/drawingml/2006/main" noChangeAspect="1"/>
             </wp:cNvGraphicFramePr>
@@ -20,7 +21,7 @@
               <a:graphicData uri="http://schemas.openxmlformats.org/drawingml/2006/picture">
                 <pic:pic xmlns:pic="http://schemas.openxmlformats.org/drawingml/2006/picture">
                   <pic:nvPicPr>
-                    <pic:cNvPr id="2" name="DA41DFA.tmp"/>
+                    <pic:cNvPr id="1" name="EE426A0.tmp"/>
                     <pic:cNvPicPr/>
                   </pic:nvPicPr>
                   <pic:blipFill>
@@ -38,7 +39,7 @@
                   <pic:spPr>
                     <a:xfrm>
                       <a:off x="0" y="0"/>
-                      <a:ext cx="13291185" cy="6024245"/>
+                      <a:ext cx="13291185" cy="6014085"/>
                     </a:xfrm>
                     <a:prstGeom prst="rect">
                       <a:avLst/>
@@ -50,7 +51,6 @@
           </wp:inline>
         </w:drawing>
       </w:r>
-      <w:bookmarkStart w:id="0" w:name="_GoBack"/>
       <w:bookmarkEnd w:id="0"/>
     </w:p>
     <w:sectPr>
@@ -788,7 +788,7 @@
 </file>
 
 <file path=customXml/itemProps1.xml><?xml version="1.0" encoding="utf-8"?>
-<ds:datastoreItem xmlns:ds="http://schemas.openxmlformats.org/officeDocument/2006/customXml" ds:itemID="{D88A8047-30F0-4413-B874-1B442600EB6B}">
+<ds:datastoreItem xmlns:ds="http://schemas.openxmlformats.org/officeDocument/2006/customXml" ds:itemID="{36C4667D-E133-4E78-953C-D41287A06981}">
   <ds:schemaRefs>
     <ds:schemaRef ds:uri="http://schemas.openxmlformats.org/officeDocument/2006/bibliography"/>
   </ds:schemaRefs>

</xml_diff>